<commit_message>
Se agrego el prototipo, se modificaron los DSS y se modifico el archivo Fase de Viabilidad V1.0
</commit_message>
<xml_diff>
--- a/Template_Artefactos/REQ_GLOSARIO V 1.0.docx
+++ b/Template_Artefactos/REQ_GLOSARIO V 1.0.docx
@@ -1,6 +1,6 @@
 
 <file path=word/document.xml><?xml version="1.0" encoding="utf-8"?>
-<w:document xmlns:wpc="http://schemas.microsoft.com/office/word/2010/wordprocessingCanvas" xmlns:cx="http://schemas.microsoft.com/office/drawing/2014/chartex" xmlns:cx1="http://schemas.microsoft.com/office/drawing/2015/9/8/chartex" xmlns:cx2="http://schemas.microsoft.com/office/drawing/2015/10/21/chartex" xmlns:cx3="http://schemas.microsoft.com/office/drawing/2016/5/9/chartex" xmlns:cx4="http://schemas.microsoft.com/office/drawing/2016/5/10/chartex" xmlns:cx5="http://schemas.microsoft.com/office/drawing/2016/5/11/chartex" xmlns:cx6="http://schemas.microsoft.com/office/drawing/2016/5/12/chartex" xmlns:cx7="http://schemas.microsoft.com/office/drawing/2016/5/13/chartex" xmlns:cx8="http://schemas.microsoft.com/office/drawing/2016/5/14/chartex" xmlns:mc="http://schemas.openxmlformats.org/markup-compatibility/2006" xmlns:aink="http://schemas.microsoft.com/office/drawing/2016/ink" xmlns:am3d="http://schemas.microsoft.com/office/drawing/2017/model3d" xmlns:o="urn:schemas-microsoft-com:office:office" xmlns:oel="http://schemas.microsoft.com/office/2019/extlst" xmlns:r="http://schemas.openxmlformats.org/officeDocument/2006/relationships" xmlns:m="http://schemas.openxmlformats.org/officeDocument/2006/math" xmlns:v="urn:schemas-microsoft-com:vml" xmlns:wp14="http://schemas.microsoft.com/office/word/2010/wordprocessingDrawing" xmlns:wp="http://schemas.openxmlformats.org/drawingml/2006/wordprocessingDrawing" xmlns:w10="urn:schemas-microsoft-com:office:word" xmlns:w="http://schemas.openxmlformats.org/wordprocessingml/2006/main" xmlns:w14="http://schemas.microsoft.com/office/word/2010/wordml" xmlns:w15="http://schemas.microsoft.com/office/word/2012/wordml" xmlns:w16cex="http://schemas.microsoft.com/office/word/2018/wordml/cex" xmlns:w16cid="http://schemas.microsoft.com/office/word/2016/wordml/cid" xmlns:w16="http://schemas.microsoft.com/office/word/2018/wordml" xmlns:w16sdtdh="http://schemas.microsoft.com/office/word/2020/wordml/sdtdatahash" xmlns:w16se="http://schemas.microsoft.com/office/word/2015/wordml/symex" xmlns:wpg="http://schemas.microsoft.com/office/word/2010/wordprocessingGroup" xmlns:wpi="http://schemas.microsoft.com/office/word/2010/wordprocessingInk" xmlns:wne="http://schemas.microsoft.com/office/word/2006/wordml" xmlns:wps="http://schemas.microsoft.com/office/word/2010/wordprocessingShape" mc:Ignorable="w14 w15 w16se w16cid w16 w16cex w16sdtdh wp14">
+<w:document xmlns:wpc="http://schemas.microsoft.com/office/word/2010/wordprocessingCanvas" xmlns:cx="http://schemas.microsoft.com/office/drawing/2014/chartex" xmlns:mc="http://schemas.openxmlformats.org/markup-compatibility/2006" xmlns:o="urn:schemas-microsoft-com:office:office" xmlns:r="http://schemas.openxmlformats.org/officeDocument/2006/relationships" xmlns:m="http://schemas.openxmlformats.org/officeDocument/2006/math" xmlns:v="urn:schemas-microsoft-com:vml" xmlns:wp14="http://schemas.microsoft.com/office/word/2010/wordprocessingDrawing" xmlns:wp="http://schemas.openxmlformats.org/drawingml/2006/wordprocessingDrawing" xmlns:w10="urn:schemas-microsoft-com:office:word" xmlns:w="http://schemas.openxmlformats.org/wordprocessingml/2006/main" xmlns:w14="http://schemas.microsoft.com/office/word/2010/wordml" xmlns:w15="http://schemas.microsoft.com/office/word/2012/wordml" xmlns:w16se="http://schemas.microsoft.com/office/word/2015/wordml/symex" xmlns:wpg="http://schemas.microsoft.com/office/word/2010/wordprocessingGroup" xmlns:wpi="http://schemas.microsoft.com/office/word/2010/wordprocessingInk" xmlns:wne="http://schemas.microsoft.com/office/word/2006/wordml" xmlns:wps="http://schemas.microsoft.com/office/word/2010/wordprocessingShape" mc:Ignorable="w14 w15 w16se wp14">
   <w:body>
     <w:p>
       <w:pPr>
@@ -8,6 +8,9 @@
         <w:ind w:left="720"/>
       </w:pPr>
       <w:r>
+        <w:rPr>
+          <w:lang w:eastAsia="es-AR"/>
+        </w:rPr>
         <mc:AlternateContent>
           <mc:Choice Requires="wps">
             <w:drawing>
@@ -209,7 +212,7 @@
               </wp:anchor>
             </w:drawing>
           </mc:Choice>
-          <mc:Fallback>
+          <mc:Fallback xmlns:w16sdtdh="http://schemas.microsoft.com/office/word/2020/wordml/sdtdatahash" xmlns:w16="http://schemas.microsoft.com/office/word/2018/wordml" xmlns:w16cid="http://schemas.microsoft.com/office/word/2016/wordml/cid" xmlns:w16cex="http://schemas.microsoft.com/office/word/2018/wordml/cex" xmlns:oel="http://schemas.microsoft.com/office/2019/extlst" xmlns:am3d="http://schemas.microsoft.com/office/drawing/2017/model3d" xmlns:aink="http://schemas.microsoft.com/office/drawing/2016/ink" xmlns:cx8="http://schemas.microsoft.com/office/drawing/2016/5/14/chartex" xmlns:cx7="http://schemas.microsoft.com/office/drawing/2016/5/13/chartex" xmlns:cx6="http://schemas.microsoft.com/office/drawing/2016/5/12/chartex" xmlns:cx5="http://schemas.microsoft.com/office/drawing/2016/5/11/chartex" xmlns:cx4="http://schemas.microsoft.com/office/drawing/2016/5/10/chartex" xmlns:cx3="http://schemas.microsoft.com/office/drawing/2016/5/9/chartex" xmlns:cx2="http://schemas.microsoft.com/office/drawing/2015/10/21/chartex" xmlns:cx1="http://schemas.microsoft.com/office/drawing/2015/9/8/chartex">
             <w:pict>
               <v:shapetype w14:anchorId="4ED7A86D" id="_x0000_t202" coordsize="21600,21600" o:spt="202" path="m,l,21600r21600,l21600,xe">
                 <v:stroke joinstyle="miter"/>
@@ -444,12 +447,6 @@
         <w:gridCol w:w="2304"/>
       </w:tblGrid>
       <w:tr>
-        <w:tblPrEx>
-          <w:tblCellMar>
-            <w:top w:w="0" w:type="dxa"/>
-            <w:bottom w:w="0" w:type="dxa"/>
-          </w:tblCellMar>
-        </w:tblPrEx>
         <w:tc>
           <w:tcPr>
             <w:tcW w:w="2304" w:type="dxa"/>
@@ -532,12 +529,6 @@
         </w:tc>
       </w:tr>
       <w:tr>
-        <w:tblPrEx>
-          <w:tblCellMar>
-            <w:top w:w="0" w:type="dxa"/>
-            <w:bottom w:w="0" w:type="dxa"/>
-          </w:tblCellMar>
-        </w:tblPrEx>
         <w:tc>
           <w:tcPr>
             <w:tcW w:w="2304" w:type="dxa"/>
@@ -597,12 +588,6 @@
         </w:tc>
       </w:tr>
       <w:tr>
-        <w:tblPrEx>
-          <w:tblCellMar>
-            <w:top w:w="0" w:type="dxa"/>
-            <w:bottom w:w="0" w:type="dxa"/>
-          </w:tblCellMar>
-        </w:tblPrEx>
         <w:tc>
           <w:tcPr>
             <w:tcW w:w="2304" w:type="dxa"/>
@@ -652,12 +637,6 @@
         </w:tc>
       </w:tr>
       <w:tr>
-        <w:tblPrEx>
-          <w:tblCellMar>
-            <w:top w:w="0" w:type="dxa"/>
-            <w:bottom w:w="0" w:type="dxa"/>
-          </w:tblCellMar>
-        </w:tblPrEx>
         <w:tc>
           <w:tcPr>
             <w:tcW w:w="2304" w:type="dxa"/>
@@ -701,21 +680,12 @@
               <w:pStyle w:val="Tabletext"/>
             </w:pPr>
             <w:r>
-              <w:t xml:space="preserve">Matias Ignacio </w:t>
-            </w:r>
-            <w:r>
-              <w:t>Villafañe</w:t>
+              <w:t>Matias Ignacio Villafañe</w:t>
             </w:r>
           </w:p>
         </w:tc>
       </w:tr>
       <w:tr>
-        <w:tblPrEx>
-          <w:tblCellMar>
-            <w:top w:w="0" w:type="dxa"/>
-            <w:bottom w:w="0" w:type="dxa"/>
-          </w:tblCellMar>
-        </w:tblPrEx>
         <w:tc>
           <w:tcPr>
             <w:tcW w:w="2304" w:type="dxa"/>
@@ -1414,30 +1384,23 @@
         <w:t>2.</w:t>
       </w:r>
       <w:r>
-        <w:t xml:space="preserve">    </w:t>
+        <w:t xml:space="preserve">    Documento Especificación Complementaria V 1.1</w:t>
       </w:r>
-      <w:r>
-        <w:t>Documento Especificaci</w:t>
-      </w:r>
-      <w:r>
-        <w:t>ó</w:t>
-      </w:r>
-      <w:r>
-        <w:t>n Complementaria V 1.1</w:t>
-      </w:r>
+      <w:bookmarkStart w:id="16" w:name="_GoBack"/>
+      <w:bookmarkEnd w:id="16"/>
     </w:p>
     <w:p>
       <w:pPr>
         <w:pStyle w:val="Ttulo1"/>
         <w:jc w:val="both"/>
       </w:pPr>
-      <w:bookmarkStart w:id="16" w:name="_Toc355791813"/>
-      <w:bookmarkStart w:id="17" w:name="_Toc355791913"/>
+      <w:bookmarkStart w:id="17" w:name="_Toc355791813"/>
+      <w:bookmarkStart w:id="18" w:name="_Toc355791913"/>
       <w:r>
         <w:t>Definiciones</w:t>
       </w:r>
-      <w:bookmarkEnd w:id="16"/>
       <w:bookmarkEnd w:id="17"/>
+      <w:bookmarkEnd w:id="18"/>
     </w:p>
     <w:p>
       <w:pPr>
@@ -1459,14 +1422,14 @@
         <w:tblLook w:val="04A0" w:firstRow="1" w:lastRow="0" w:firstColumn="1" w:lastColumn="0" w:noHBand="0" w:noVBand="1"/>
       </w:tblPr>
       <w:tblGrid>
-        <w:gridCol w:w="2191"/>
+        <w:gridCol w:w="2192"/>
         <w:gridCol w:w="3619"/>
-        <w:gridCol w:w="2820"/>
+        <w:gridCol w:w="694"/>
       </w:tblGrid>
       <w:tr>
         <w:tc>
           <w:tcPr>
-            <w:tcW w:w="2223" w:type="dxa"/>
+            <w:tcW w:w="2192" w:type="dxa"/>
             <w:shd w:val="clear" w:color="auto" w:fill="auto"/>
             <w:vAlign w:val="center"/>
           </w:tcPr>
@@ -1474,12 +1437,12 @@
             <w:pPr>
               <w:ind w:left="720" w:hanging="720"/>
               <w:rPr>
-                <w:rFonts w:ascii="Arial" w:hAnsi="Arial" w:cs="Arial"/>
+                <w:i/>
               </w:rPr>
             </w:pPr>
             <w:r>
               <w:rPr>
-                <w:rFonts w:ascii="Arial" w:hAnsi="Arial" w:cs="Arial"/>
+                <w:i/>
               </w:rPr>
               <w:t>Término</w:t>
             </w:r>
@@ -1487,7 +1450,7 @@
         </w:tc>
         <w:tc>
           <w:tcPr>
-            <w:tcW w:w="3706" w:type="dxa"/>
+            <w:tcW w:w="3619" w:type="dxa"/>
             <w:shd w:val="clear" w:color="auto" w:fill="auto"/>
             <w:vAlign w:val="center"/>
           </w:tcPr>
@@ -1495,12 +1458,12 @@
             <w:pPr>
               <w:ind w:firstLine="34"/>
               <w:rPr>
-                <w:rFonts w:ascii="Arial" w:hAnsi="Arial" w:cs="Arial"/>
+                <w:i/>
               </w:rPr>
             </w:pPr>
             <w:r>
               <w:rPr>
-                <w:rFonts w:ascii="Arial" w:hAnsi="Arial" w:cs="Arial"/>
+                <w:i/>
               </w:rPr>
               <w:t>Definición / Información</w:t>
             </w:r>
@@ -1508,7 +1471,7 @@
         </w:tc>
         <w:tc>
           <w:tcPr>
-            <w:tcW w:w="2927" w:type="dxa"/>
+            <w:tcW w:w="694" w:type="dxa"/>
             <w:shd w:val="clear" w:color="auto" w:fill="auto"/>
             <w:vAlign w:val="center"/>
           </w:tcPr>
@@ -1516,12 +1479,12 @@
             <w:pPr>
               <w:ind w:left="14"/>
               <w:rPr>
-                <w:rFonts w:ascii="Arial" w:hAnsi="Arial" w:cs="Arial"/>
+                <w:i/>
               </w:rPr>
             </w:pPr>
             <w:r>
               <w:rPr>
-                <w:rFonts w:ascii="Arial" w:hAnsi="Arial" w:cs="Arial"/>
+                <w:i/>
               </w:rPr>
               <w:t>Alias</w:t>
             </w:r>
@@ -1531,7 +1494,7 @@
       <w:tr>
         <w:tc>
           <w:tcPr>
-            <w:tcW w:w="2223" w:type="dxa"/>
+            <w:tcW w:w="2192" w:type="dxa"/>
             <w:shd w:val="clear" w:color="auto" w:fill="auto"/>
             <w:vAlign w:val="center"/>
           </w:tcPr>
@@ -1551,7 +1514,7 @@
         </w:tc>
         <w:tc>
           <w:tcPr>
-            <w:tcW w:w="3706" w:type="dxa"/>
+            <w:tcW w:w="3619" w:type="dxa"/>
             <w:shd w:val="clear" w:color="auto" w:fill="auto"/>
             <w:vAlign w:val="center"/>
           </w:tcPr>
@@ -1575,7 +1538,7 @@
         </w:tc>
         <w:tc>
           <w:tcPr>
-            <w:tcW w:w="2927" w:type="dxa"/>
+            <w:tcW w:w="694" w:type="dxa"/>
             <w:shd w:val="clear" w:color="auto" w:fill="auto"/>
             <w:vAlign w:val="center"/>
           </w:tcPr>
@@ -1591,7 +1554,7 @@
       <w:tr>
         <w:tc>
           <w:tcPr>
-            <w:tcW w:w="2223" w:type="dxa"/>
+            <w:tcW w:w="2192" w:type="dxa"/>
             <w:shd w:val="clear" w:color="auto" w:fill="auto"/>
             <w:vAlign w:val="center"/>
           </w:tcPr>
@@ -1611,7 +1574,7 @@
         </w:tc>
         <w:tc>
           <w:tcPr>
-            <w:tcW w:w="3706" w:type="dxa"/>
+            <w:tcW w:w="3619" w:type="dxa"/>
             <w:shd w:val="clear" w:color="auto" w:fill="auto"/>
             <w:vAlign w:val="center"/>
           </w:tcPr>
@@ -1639,7 +1602,7 @@
         </w:tc>
         <w:tc>
           <w:tcPr>
-            <w:tcW w:w="2927" w:type="dxa"/>
+            <w:tcW w:w="694" w:type="dxa"/>
             <w:shd w:val="clear" w:color="auto" w:fill="auto"/>
             <w:vAlign w:val="center"/>
           </w:tcPr>
@@ -1655,7 +1618,7 @@
       <w:tr>
         <w:tc>
           <w:tcPr>
-            <w:tcW w:w="2223" w:type="dxa"/>
+            <w:tcW w:w="2192" w:type="dxa"/>
             <w:shd w:val="clear" w:color="auto" w:fill="auto"/>
             <w:vAlign w:val="center"/>
           </w:tcPr>
@@ -1675,7 +1638,7 @@
         </w:tc>
         <w:tc>
           <w:tcPr>
-            <w:tcW w:w="3706" w:type="dxa"/>
+            <w:tcW w:w="3619" w:type="dxa"/>
             <w:shd w:val="clear" w:color="auto" w:fill="auto"/>
             <w:vAlign w:val="center"/>
           </w:tcPr>
@@ -1703,7 +1666,7 @@
         </w:tc>
         <w:tc>
           <w:tcPr>
-            <w:tcW w:w="2927" w:type="dxa"/>
+            <w:tcW w:w="694" w:type="dxa"/>
             <w:shd w:val="clear" w:color="auto" w:fill="auto"/>
             <w:vAlign w:val="center"/>
           </w:tcPr>
@@ -1719,7 +1682,7 @@
       <w:tr>
         <w:tc>
           <w:tcPr>
-            <w:tcW w:w="2223" w:type="dxa"/>
+            <w:tcW w:w="2192" w:type="dxa"/>
             <w:shd w:val="clear" w:color="auto" w:fill="auto"/>
             <w:vAlign w:val="center"/>
           </w:tcPr>
@@ -1737,9 +1700,18 @@
                 <w:szCs w:val="21"/>
                 <w:shd w:val="clear" w:color="auto" w:fill="FFFFFF"/>
               </w:rPr>
-              <w:t>Departamento de Orientacion Es</w:t>
-            </w:r>
-            <w:r>
+              <w:t>Departamento de Orientacion Escolar</w:t>
+            </w:r>
+          </w:p>
+        </w:tc>
+        <w:tc>
+          <w:tcPr>
+            <w:tcW w:w="3619" w:type="dxa"/>
+            <w:shd w:val="clear" w:color="auto" w:fill="auto"/>
+            <w:vAlign w:val="center"/>
+          </w:tcPr>
+          <w:p>
+            <w:pPr>
               <w:rPr>
                 <w:rFonts w:ascii="Arial" w:hAnsi="Arial" w:cs="Arial"/>
                 <w:color w:val="202124"/>
@@ -1747,18 +1719,8 @@
                 <w:szCs w:val="21"/>
                 <w:shd w:val="clear" w:color="auto" w:fill="FFFFFF"/>
               </w:rPr>
-              <w:t>colar</w:t>
-            </w:r>
-          </w:p>
-        </w:tc>
-        <w:tc>
-          <w:tcPr>
-            <w:tcW w:w="3706" w:type="dxa"/>
-            <w:shd w:val="clear" w:color="auto" w:fill="auto"/>
-            <w:vAlign w:val="center"/>
-          </w:tcPr>
-          <w:p>
-            <w:pPr>
+            </w:pPr>
+            <w:r>
               <w:rPr>
                 <w:rFonts w:ascii="Arial" w:hAnsi="Arial" w:cs="Arial"/>
                 <w:color w:val="202124"/>
@@ -1766,32 +1728,13 @@
                 <w:szCs w:val="21"/>
                 <w:shd w:val="clear" w:color="auto" w:fill="FFFFFF"/>
               </w:rPr>
-            </w:pPr>
-            <w:r>
-              <w:rPr>
-                <w:rFonts w:ascii="Arial" w:hAnsi="Arial" w:cs="Arial"/>
-                <w:color w:val="202124"/>
-                <w:sz w:val="21"/>
-                <w:szCs w:val="21"/>
-                <w:shd w:val="clear" w:color="auto" w:fill="FFFFFF"/>
-              </w:rPr>
-              <w:t>E</w:t>
-            </w:r>
-            <w:r>
-              <w:rPr>
-                <w:rFonts w:ascii="Arial" w:hAnsi="Arial" w:cs="Arial"/>
-                <w:color w:val="202124"/>
-                <w:sz w:val="21"/>
-                <w:szCs w:val="21"/>
-                <w:shd w:val="clear" w:color="auto" w:fill="FFFFFF"/>
-              </w:rPr>
-              <w:t>s un área que se ocupa de acompañar el sostenimiento de las trayectorias escolares de los estudiantes</w:t>
-            </w:r>
-          </w:p>
-        </w:tc>
-        <w:tc>
-          <w:tcPr>
-            <w:tcW w:w="2927" w:type="dxa"/>
+              <w:t>Es un área que se ocupa de acompañar el sostenimiento de las trayectorias escolares de los estudiantes</w:t>
+            </w:r>
+          </w:p>
+        </w:tc>
+        <w:tc>
+          <w:tcPr>
+            <w:tcW w:w="694" w:type="dxa"/>
             <w:shd w:val="clear" w:color="auto" w:fill="auto"/>
             <w:vAlign w:val="center"/>
           </w:tcPr>
@@ -1813,7 +1756,7 @@
       <w:tr>
         <w:tc>
           <w:tcPr>
-            <w:tcW w:w="2223" w:type="dxa"/>
+            <w:tcW w:w="2192" w:type="dxa"/>
             <w:shd w:val="clear" w:color="auto" w:fill="auto"/>
             <w:vAlign w:val="center"/>
           </w:tcPr>
@@ -1833,7 +1776,7 @@
         </w:tc>
         <w:tc>
           <w:tcPr>
-            <w:tcW w:w="3706" w:type="dxa"/>
+            <w:tcW w:w="3619" w:type="dxa"/>
             <w:shd w:val="clear" w:color="auto" w:fill="auto"/>
             <w:vAlign w:val="center"/>
           </w:tcPr>
@@ -1861,7 +1804,7 @@
         </w:tc>
         <w:tc>
           <w:tcPr>
-            <w:tcW w:w="2927" w:type="dxa"/>
+            <w:tcW w:w="694" w:type="dxa"/>
             <w:shd w:val="clear" w:color="auto" w:fill="auto"/>
             <w:vAlign w:val="center"/>
           </w:tcPr>
@@ -1877,7 +1820,7 @@
       <w:tr>
         <w:tc>
           <w:tcPr>
-            <w:tcW w:w="2223" w:type="dxa"/>
+            <w:tcW w:w="2192" w:type="dxa"/>
             <w:shd w:val="clear" w:color="auto" w:fill="auto"/>
             <w:vAlign w:val="center"/>
           </w:tcPr>
@@ -1897,7 +1840,7 @@
         </w:tc>
         <w:tc>
           <w:tcPr>
-            <w:tcW w:w="3706" w:type="dxa"/>
+            <w:tcW w:w="3619" w:type="dxa"/>
             <w:shd w:val="clear" w:color="auto" w:fill="auto"/>
             <w:vAlign w:val="center"/>
           </w:tcPr>
@@ -1919,33 +1862,13 @@
                 <w:szCs w:val="21"/>
                 <w:shd w:val="clear" w:color="auto" w:fill="FFFFFF"/>
               </w:rPr>
-              <w:t>C</w:t>
-            </w:r>
-            <w:r>
-              <w:rPr>
-                <w:rFonts w:ascii="Arial" w:hAnsi="Arial" w:cs="Arial"/>
-                <w:color w:val="202124"/>
-                <w:sz w:val="21"/>
-                <w:szCs w:val="21"/>
-                <w:shd w:val="clear" w:color="auto" w:fill="FFFFFF"/>
-              </w:rPr>
-              <w:t>onjunto organizado de datos que se almacenan electrónicamente</w:t>
-            </w:r>
-            <w:r>
-              <w:rPr>
-                <w:rFonts w:ascii="Arial" w:hAnsi="Arial" w:cs="Arial"/>
-                <w:color w:val="202124"/>
-                <w:sz w:val="21"/>
-                <w:szCs w:val="21"/>
-                <w:shd w:val="clear" w:color="auto" w:fill="FFFFFF"/>
-              </w:rPr>
-              <w:t>.</w:t>
-            </w:r>
-          </w:p>
-        </w:tc>
-        <w:tc>
-          <w:tcPr>
-            <w:tcW w:w="2927" w:type="dxa"/>
+              <w:t>Conjunto organizado de datos que se almacenan electrónicamente.</w:t>
+            </w:r>
+          </w:p>
+        </w:tc>
+        <w:tc>
+          <w:tcPr>
+            <w:tcW w:w="694" w:type="dxa"/>
             <w:shd w:val="clear" w:color="auto" w:fill="auto"/>
             <w:vAlign w:val="center"/>
           </w:tcPr>
@@ -1967,7 +1890,7 @@
       <w:tr>
         <w:tc>
           <w:tcPr>
-            <w:tcW w:w="2223" w:type="dxa"/>
+            <w:tcW w:w="2192" w:type="dxa"/>
             <w:shd w:val="clear" w:color="auto" w:fill="auto"/>
             <w:vAlign w:val="center"/>
           </w:tcPr>
@@ -1981,19 +1904,13 @@
               <w:rPr>
                 <w:rFonts w:ascii="Arial" w:hAnsi="Arial" w:cs="Arial"/>
               </w:rPr>
-              <w:t>Sistema Integral</w:t>
-            </w:r>
-            <w:r>
-              <w:rPr>
-                <w:rFonts w:ascii="Arial" w:hAnsi="Arial" w:cs="Arial"/>
-              </w:rPr>
-              <w:t>/ Sistema</w:t>
-            </w:r>
-          </w:p>
-        </w:tc>
-        <w:tc>
-          <w:tcPr>
-            <w:tcW w:w="3706" w:type="dxa"/>
+              <w:t>Sistema Integral/ Sistema</w:t>
+            </w:r>
+          </w:p>
+        </w:tc>
+        <w:tc>
+          <w:tcPr>
+            <w:tcW w:w="3619" w:type="dxa"/>
             <w:shd w:val="clear" w:color="auto" w:fill="auto"/>
             <w:vAlign w:val="center"/>
           </w:tcPr>
@@ -2013,7 +1930,7 @@
         </w:tc>
         <w:tc>
           <w:tcPr>
-            <w:tcW w:w="2927" w:type="dxa"/>
+            <w:tcW w:w="694" w:type="dxa"/>
             <w:shd w:val="clear" w:color="auto" w:fill="auto"/>
             <w:vAlign w:val="center"/>
           </w:tcPr>
@@ -2035,7 +1952,7 @@
       <w:tr>
         <w:tc>
           <w:tcPr>
-            <w:tcW w:w="2223" w:type="dxa"/>
+            <w:tcW w:w="2192" w:type="dxa"/>
             <w:shd w:val="clear" w:color="auto" w:fill="auto"/>
             <w:vAlign w:val="center"/>
           </w:tcPr>
@@ -2055,7 +1972,7 @@
         </w:tc>
         <w:tc>
           <w:tcPr>
-            <w:tcW w:w="3706" w:type="dxa"/>
+            <w:tcW w:w="3619" w:type="dxa"/>
             <w:shd w:val="clear" w:color="auto" w:fill="auto"/>
             <w:vAlign w:val="center"/>
           </w:tcPr>
@@ -2069,19 +1986,13 @@
               <w:rPr>
                 <w:rFonts w:ascii="Arial" w:hAnsi="Arial" w:cs="Arial"/>
               </w:rPr>
-              <w:t xml:space="preserve">Proceso de </w:t>
-            </w:r>
-            <w:r>
-              <w:rPr>
-                <w:rFonts w:ascii="Arial" w:hAnsi="Arial" w:cs="Arial"/>
-              </w:rPr>
-              <w:t>inscribir al alumno en la institucion</w:t>
-            </w:r>
-          </w:p>
-        </w:tc>
-        <w:tc>
-          <w:tcPr>
-            <w:tcW w:w="2927" w:type="dxa"/>
+              <w:t>Proceso de inscribir al alumno en la institucion</w:t>
+            </w:r>
+          </w:p>
+        </w:tc>
+        <w:tc>
+          <w:tcPr>
+            <w:tcW w:w="694" w:type="dxa"/>
             <w:shd w:val="clear" w:color="auto" w:fill="auto"/>
             <w:vAlign w:val="center"/>
           </w:tcPr>
@@ -2102,8 +2013,8 @@
         <w:ind w:left="720" w:hanging="720"/>
         <w:jc w:val="both"/>
       </w:pPr>
-      <w:bookmarkStart w:id="18" w:name="_Toc355791814"/>
-      <w:bookmarkStart w:id="19" w:name="_Toc355791914"/>
+      <w:bookmarkStart w:id="19" w:name="_Toc355791814"/>
+      <w:bookmarkStart w:id="20" w:name="_Toc355791914"/>
       <w:r>
         <w:br w:type="page"/>
       </w:r>
@@ -2111,8 +2022,8 @@
         <w:lastRenderedPageBreak/>
         <w:t>Diccionario de Datos</w:t>
       </w:r>
-      <w:bookmarkEnd w:id="18"/>
       <w:bookmarkEnd w:id="19"/>
+      <w:bookmarkEnd w:id="20"/>
     </w:p>
     <w:p/>
     <w:p/>
@@ -2526,14 +2437,8 @@
           <w:p>
             <w:pPr>
               <w:jc w:val="center"/>
-              <w:rPr>
-                <w:i/>
-              </w:rPr>
-            </w:pPr>
-            <w:r>
-              <w:rPr>
-                <w:i/>
-              </w:rPr>
+            </w:pPr>
+            <w:r>
               <w:t>Nombre y Apellido</w:t>
             </w:r>
           </w:p>
@@ -2564,14 +2469,8 @@
               <w:adjustRightInd w:val="0"/>
               <w:spacing w:line="240" w:lineRule="auto"/>
               <w:jc w:val="center"/>
-              <w:rPr>
-                <w:i/>
-              </w:rPr>
-            </w:pPr>
-            <w:r>
-              <w:rPr>
-                <w:i/>
-              </w:rPr>
+            </w:pPr>
+            <w:r>
               <w:t>Alfanumerico(30)</w:t>
             </w:r>
           </w:p>
@@ -2611,14 +2510,8 @@
           <w:p>
             <w:pPr>
               <w:jc w:val="center"/>
-              <w:rPr>
-                <w:i/>
-              </w:rPr>
-            </w:pPr>
-            <w:r>
-              <w:rPr>
-                <w:i/>
-              </w:rPr>
+            </w:pPr>
+            <w:r>
               <w:t>DNI</w:t>
             </w:r>
           </w:p>
@@ -3049,7 +2942,7 @@
 </file>
 
 <file path=word/endnotes.xml><?xml version="1.0" encoding="utf-8"?>
-<w:endnotes xmlns:wpc="http://schemas.microsoft.com/office/word/2010/wordprocessingCanvas" xmlns:cx="http://schemas.microsoft.com/office/drawing/2014/chartex" xmlns:cx1="http://schemas.microsoft.com/office/drawing/2015/9/8/chartex" xmlns:cx2="http://schemas.microsoft.com/office/drawing/2015/10/21/chartex" xmlns:cx3="http://schemas.microsoft.com/office/drawing/2016/5/9/chartex" xmlns:cx4="http://schemas.microsoft.com/office/drawing/2016/5/10/chartex" xmlns:cx5="http://schemas.microsoft.com/office/drawing/2016/5/11/chartex" xmlns:cx6="http://schemas.microsoft.com/office/drawing/2016/5/12/chartex" xmlns:cx7="http://schemas.microsoft.com/office/drawing/2016/5/13/chartex" xmlns:cx8="http://schemas.microsoft.com/office/drawing/2016/5/14/chartex" xmlns:mc="http://schemas.openxmlformats.org/markup-compatibility/2006" xmlns:aink="http://schemas.microsoft.com/office/drawing/2016/ink" xmlns:am3d="http://schemas.microsoft.com/office/drawing/2017/model3d" xmlns:o="urn:schemas-microsoft-com:office:office" xmlns:oel="http://schemas.microsoft.com/office/2019/extlst" xmlns:r="http://schemas.openxmlformats.org/officeDocument/2006/relationships" xmlns:m="http://schemas.openxmlformats.org/officeDocument/2006/math" xmlns:v="urn:schemas-microsoft-com:vml" xmlns:wp14="http://schemas.microsoft.com/office/word/2010/wordprocessingDrawing" xmlns:wp="http://schemas.openxmlformats.org/drawingml/2006/wordprocessingDrawing" xmlns:w10="urn:schemas-microsoft-com:office:word" xmlns:w="http://schemas.openxmlformats.org/wordprocessingml/2006/main" xmlns:w14="http://schemas.microsoft.com/office/word/2010/wordml" xmlns:w15="http://schemas.microsoft.com/office/word/2012/wordml" xmlns:w16cex="http://schemas.microsoft.com/office/word/2018/wordml/cex" xmlns:w16cid="http://schemas.microsoft.com/office/word/2016/wordml/cid" xmlns:w16="http://schemas.microsoft.com/office/word/2018/wordml" xmlns:w16sdtdh="http://schemas.microsoft.com/office/word/2020/wordml/sdtdatahash" xmlns:w16se="http://schemas.microsoft.com/office/word/2015/wordml/symex" xmlns:wpg="http://schemas.microsoft.com/office/word/2010/wordprocessingGroup" xmlns:wpi="http://schemas.microsoft.com/office/word/2010/wordprocessingInk" xmlns:wne="http://schemas.microsoft.com/office/word/2006/wordml" xmlns:wps="http://schemas.microsoft.com/office/word/2010/wordprocessingShape" mc:Ignorable="w14 w15 w16se w16cid w16 w16cex w16sdtdh wp14">
+<w:endnotes xmlns:wpc="http://schemas.microsoft.com/office/word/2010/wordprocessingCanvas" xmlns:cx="http://schemas.microsoft.com/office/drawing/2014/chartex" xmlns:mc="http://schemas.openxmlformats.org/markup-compatibility/2006" xmlns:o="urn:schemas-microsoft-com:office:office" xmlns:r="http://schemas.openxmlformats.org/officeDocument/2006/relationships" xmlns:m="http://schemas.openxmlformats.org/officeDocument/2006/math" xmlns:v="urn:schemas-microsoft-com:vml" xmlns:wp14="http://schemas.microsoft.com/office/word/2010/wordprocessingDrawing" xmlns:wp="http://schemas.openxmlformats.org/drawingml/2006/wordprocessingDrawing" xmlns:w10="urn:schemas-microsoft-com:office:word" xmlns:w="http://schemas.openxmlformats.org/wordprocessingml/2006/main" xmlns:w14="http://schemas.microsoft.com/office/word/2010/wordml" xmlns:w15="http://schemas.microsoft.com/office/word/2012/wordml" xmlns:w16se="http://schemas.microsoft.com/office/word/2015/wordml/symex" xmlns:wpg="http://schemas.microsoft.com/office/word/2010/wordprocessingGroup" xmlns:wpi="http://schemas.microsoft.com/office/word/2010/wordprocessingInk" xmlns:wne="http://schemas.microsoft.com/office/word/2006/wordml" xmlns:wps="http://schemas.microsoft.com/office/word/2010/wordprocessingShape" mc:Ignorable="w14 w15 w16se wp14">
   <w:endnote w:type="separator" w:id="-1">
     <w:p>
       <w:pPr>
@@ -3074,7 +2967,7 @@
 </file>
 
 <file path=word/footer1.xml><?xml version="1.0" encoding="utf-8"?>
-<w:ftr xmlns:wpc="http://schemas.microsoft.com/office/word/2010/wordprocessingCanvas" xmlns:cx="http://schemas.microsoft.com/office/drawing/2014/chartex" xmlns:cx1="http://schemas.microsoft.com/office/drawing/2015/9/8/chartex" xmlns:cx2="http://schemas.microsoft.com/office/drawing/2015/10/21/chartex" xmlns:cx3="http://schemas.microsoft.com/office/drawing/2016/5/9/chartex" xmlns:cx4="http://schemas.microsoft.com/office/drawing/2016/5/10/chartex" xmlns:cx5="http://schemas.microsoft.com/office/drawing/2016/5/11/chartex" xmlns:cx6="http://schemas.microsoft.com/office/drawing/2016/5/12/chartex" xmlns:cx7="http://schemas.microsoft.com/office/drawing/2016/5/13/chartex" xmlns:cx8="http://schemas.microsoft.com/office/drawing/2016/5/14/chartex" xmlns:mc="http://schemas.openxmlformats.org/markup-compatibility/2006" xmlns:aink="http://schemas.microsoft.com/office/drawing/2016/ink" xmlns:am3d="http://schemas.microsoft.com/office/drawing/2017/model3d" xmlns:o="urn:schemas-microsoft-com:office:office" xmlns:oel="http://schemas.microsoft.com/office/2019/extlst" xmlns:r="http://schemas.openxmlformats.org/officeDocument/2006/relationships" xmlns:m="http://schemas.openxmlformats.org/officeDocument/2006/math" xmlns:v="urn:schemas-microsoft-com:vml" xmlns:wp14="http://schemas.microsoft.com/office/word/2010/wordprocessingDrawing" xmlns:wp="http://schemas.openxmlformats.org/drawingml/2006/wordprocessingDrawing" xmlns:w10="urn:schemas-microsoft-com:office:word" xmlns:w="http://schemas.openxmlformats.org/wordprocessingml/2006/main" xmlns:w14="http://schemas.microsoft.com/office/word/2010/wordml" xmlns:w15="http://schemas.microsoft.com/office/word/2012/wordml" xmlns:w16cex="http://schemas.microsoft.com/office/word/2018/wordml/cex" xmlns:w16cid="http://schemas.microsoft.com/office/word/2016/wordml/cid" xmlns:w16="http://schemas.microsoft.com/office/word/2018/wordml" xmlns:w16sdtdh="http://schemas.microsoft.com/office/word/2020/wordml/sdtdatahash" xmlns:w16se="http://schemas.microsoft.com/office/word/2015/wordml/symex" xmlns:wpg="http://schemas.microsoft.com/office/word/2010/wordprocessingGroup" xmlns:wpi="http://schemas.microsoft.com/office/word/2010/wordprocessingInk" xmlns:wne="http://schemas.microsoft.com/office/word/2006/wordml" xmlns:wps="http://schemas.microsoft.com/office/word/2010/wordprocessingShape" mc:Ignorable="w14 w15 w16se w16cid w16 w16cex w16sdtdh wp14">
+<w:ftr xmlns:wpc="http://schemas.microsoft.com/office/word/2010/wordprocessingCanvas" xmlns:cx="http://schemas.microsoft.com/office/drawing/2014/chartex" xmlns:mc="http://schemas.openxmlformats.org/markup-compatibility/2006" xmlns:o="urn:schemas-microsoft-com:office:office" xmlns:r="http://schemas.openxmlformats.org/officeDocument/2006/relationships" xmlns:m="http://schemas.openxmlformats.org/officeDocument/2006/math" xmlns:v="urn:schemas-microsoft-com:vml" xmlns:wp14="http://schemas.microsoft.com/office/word/2010/wordprocessingDrawing" xmlns:wp="http://schemas.openxmlformats.org/drawingml/2006/wordprocessingDrawing" xmlns:w10="urn:schemas-microsoft-com:office:word" xmlns:w="http://schemas.openxmlformats.org/wordprocessingml/2006/main" xmlns:w14="http://schemas.microsoft.com/office/word/2010/wordml" xmlns:w15="http://schemas.microsoft.com/office/word/2012/wordml" xmlns:w16se="http://schemas.microsoft.com/office/word/2015/wordml/symex" xmlns:wpg="http://schemas.microsoft.com/office/word/2010/wordprocessingGroup" xmlns:wpi="http://schemas.microsoft.com/office/word/2010/wordprocessingInk" xmlns:wne="http://schemas.microsoft.com/office/word/2006/wordml" xmlns:wps="http://schemas.microsoft.com/office/word/2010/wordprocessingShape" mc:Ignorable="w14 w15 w16se wp14">
   <w:p>
     <w:pPr>
       <w:pStyle w:val="Piedepgina"/>
@@ -3112,7 +3005,7 @@
 </file>
 
 <file path=word/footer2.xml><?xml version="1.0" encoding="utf-8"?>
-<w:ftr xmlns:wpc="http://schemas.microsoft.com/office/word/2010/wordprocessingCanvas" xmlns:cx="http://schemas.microsoft.com/office/drawing/2014/chartex" xmlns:cx1="http://schemas.microsoft.com/office/drawing/2015/9/8/chartex" xmlns:cx2="http://schemas.microsoft.com/office/drawing/2015/10/21/chartex" xmlns:cx3="http://schemas.microsoft.com/office/drawing/2016/5/9/chartex" xmlns:cx4="http://schemas.microsoft.com/office/drawing/2016/5/10/chartex" xmlns:cx5="http://schemas.microsoft.com/office/drawing/2016/5/11/chartex" xmlns:cx6="http://schemas.microsoft.com/office/drawing/2016/5/12/chartex" xmlns:cx7="http://schemas.microsoft.com/office/drawing/2016/5/13/chartex" xmlns:cx8="http://schemas.microsoft.com/office/drawing/2016/5/14/chartex" xmlns:mc="http://schemas.openxmlformats.org/markup-compatibility/2006" xmlns:aink="http://schemas.microsoft.com/office/drawing/2016/ink" xmlns:am3d="http://schemas.microsoft.com/office/drawing/2017/model3d" xmlns:o="urn:schemas-microsoft-com:office:office" xmlns:oel="http://schemas.microsoft.com/office/2019/extlst" xmlns:r="http://schemas.openxmlformats.org/officeDocument/2006/relationships" xmlns:m="http://schemas.openxmlformats.org/officeDocument/2006/math" xmlns:v="urn:schemas-microsoft-com:vml" xmlns:wp14="http://schemas.microsoft.com/office/word/2010/wordprocessingDrawing" xmlns:wp="http://schemas.openxmlformats.org/drawingml/2006/wordprocessingDrawing" xmlns:w10="urn:schemas-microsoft-com:office:word" xmlns:w="http://schemas.openxmlformats.org/wordprocessingml/2006/main" xmlns:w14="http://schemas.microsoft.com/office/word/2010/wordml" xmlns:w15="http://schemas.microsoft.com/office/word/2012/wordml" xmlns:w16cex="http://schemas.microsoft.com/office/word/2018/wordml/cex" xmlns:w16cid="http://schemas.microsoft.com/office/word/2016/wordml/cid" xmlns:w16="http://schemas.microsoft.com/office/word/2018/wordml" xmlns:w16sdtdh="http://schemas.microsoft.com/office/word/2020/wordml/sdtdatahash" xmlns:w16se="http://schemas.microsoft.com/office/word/2015/wordml/symex" xmlns:wpg="http://schemas.microsoft.com/office/word/2010/wordprocessingGroup" xmlns:wpi="http://schemas.microsoft.com/office/word/2010/wordprocessingInk" xmlns:wne="http://schemas.microsoft.com/office/word/2006/wordml" xmlns:wps="http://schemas.microsoft.com/office/word/2010/wordprocessingShape" mc:Ignorable="w14 w15 w16se w16cid w16 w16cex w16sdtdh wp14">
+<w:ftr xmlns:wpc="http://schemas.microsoft.com/office/word/2010/wordprocessingCanvas" xmlns:cx="http://schemas.microsoft.com/office/drawing/2014/chartex" xmlns:mc="http://schemas.openxmlformats.org/markup-compatibility/2006" xmlns:o="urn:schemas-microsoft-com:office:office" xmlns:r="http://schemas.openxmlformats.org/officeDocument/2006/relationships" xmlns:m="http://schemas.openxmlformats.org/officeDocument/2006/math" xmlns:v="urn:schemas-microsoft-com:vml" xmlns:wp14="http://schemas.microsoft.com/office/word/2010/wordprocessingDrawing" xmlns:wp="http://schemas.openxmlformats.org/drawingml/2006/wordprocessingDrawing" xmlns:w10="urn:schemas-microsoft-com:office:word" xmlns:w="http://schemas.openxmlformats.org/wordprocessingml/2006/main" xmlns:w14="http://schemas.microsoft.com/office/word/2010/wordml" xmlns:w15="http://schemas.microsoft.com/office/word/2012/wordml" xmlns:w16se="http://schemas.microsoft.com/office/word/2015/wordml/symex" xmlns:wpg="http://schemas.microsoft.com/office/word/2010/wordprocessingGroup" xmlns:wpi="http://schemas.microsoft.com/office/word/2010/wordprocessingInk" xmlns:wne="http://schemas.microsoft.com/office/word/2006/wordml" xmlns:wps="http://schemas.microsoft.com/office/word/2010/wordprocessingShape" mc:Ignorable="w14 w15 w16se wp14">
   <w:tbl>
     <w:tblPr>
       <w:tblW w:w="0" w:type="auto"/>
@@ -3133,12 +3026,6 @@
       <w:gridCol w:w="3162"/>
     </w:tblGrid>
     <w:tr>
-      <w:tblPrEx>
-        <w:tblCellMar>
-          <w:top w:w="0" w:type="dxa"/>
-          <w:bottom w:w="0" w:type="dxa"/>
-        </w:tblCellMar>
-      </w:tblPrEx>
       <w:tc>
         <w:tcPr>
           <w:tcW w:w="2802" w:type="dxa"/>
@@ -3255,7 +3142,7 @@
             <w:rPr>
               <w:rStyle w:val="Nmerodepgina"/>
             </w:rPr>
-            <w:t>2</w:t>
+            <w:t>5</w:t>
           </w:r>
           <w:r>
             <w:rPr>
@@ -3276,7 +3163,7 @@
 </file>
 
 <file path=word/footer3.xml><?xml version="1.0" encoding="utf-8"?>
-<w:ftr xmlns:wpc="http://schemas.microsoft.com/office/word/2010/wordprocessingCanvas" xmlns:cx="http://schemas.microsoft.com/office/drawing/2014/chartex" xmlns:cx1="http://schemas.microsoft.com/office/drawing/2015/9/8/chartex" xmlns:cx2="http://schemas.microsoft.com/office/drawing/2015/10/21/chartex" xmlns:cx3="http://schemas.microsoft.com/office/drawing/2016/5/9/chartex" xmlns:cx4="http://schemas.microsoft.com/office/drawing/2016/5/10/chartex" xmlns:cx5="http://schemas.microsoft.com/office/drawing/2016/5/11/chartex" xmlns:cx6="http://schemas.microsoft.com/office/drawing/2016/5/12/chartex" xmlns:cx7="http://schemas.microsoft.com/office/drawing/2016/5/13/chartex" xmlns:cx8="http://schemas.microsoft.com/office/drawing/2016/5/14/chartex" xmlns:mc="http://schemas.openxmlformats.org/markup-compatibility/2006" xmlns:aink="http://schemas.microsoft.com/office/drawing/2016/ink" xmlns:am3d="http://schemas.microsoft.com/office/drawing/2017/model3d" xmlns:o="urn:schemas-microsoft-com:office:office" xmlns:oel="http://schemas.microsoft.com/office/2019/extlst" xmlns:r="http://schemas.openxmlformats.org/officeDocument/2006/relationships" xmlns:m="http://schemas.openxmlformats.org/officeDocument/2006/math" xmlns:v="urn:schemas-microsoft-com:vml" xmlns:wp14="http://schemas.microsoft.com/office/word/2010/wordprocessingDrawing" xmlns:wp="http://schemas.openxmlformats.org/drawingml/2006/wordprocessingDrawing" xmlns:w10="urn:schemas-microsoft-com:office:word" xmlns:w="http://schemas.openxmlformats.org/wordprocessingml/2006/main" xmlns:w14="http://schemas.microsoft.com/office/word/2010/wordml" xmlns:w15="http://schemas.microsoft.com/office/word/2012/wordml" xmlns:w16cex="http://schemas.microsoft.com/office/word/2018/wordml/cex" xmlns:w16cid="http://schemas.microsoft.com/office/word/2016/wordml/cid" xmlns:w16="http://schemas.microsoft.com/office/word/2018/wordml" xmlns:w16sdtdh="http://schemas.microsoft.com/office/word/2020/wordml/sdtdatahash" xmlns:w16se="http://schemas.microsoft.com/office/word/2015/wordml/symex" xmlns:wpg="http://schemas.microsoft.com/office/word/2010/wordprocessingGroup" xmlns:wpi="http://schemas.microsoft.com/office/word/2010/wordprocessingInk" xmlns:wne="http://schemas.microsoft.com/office/word/2006/wordml" xmlns:wps="http://schemas.microsoft.com/office/word/2010/wordprocessingShape" mc:Ignorable="w14 w15 w16se w16cid w16 w16cex w16sdtdh wp14">
+<w:ftr xmlns:wpc="http://schemas.microsoft.com/office/word/2010/wordprocessingCanvas" xmlns:cx="http://schemas.microsoft.com/office/drawing/2014/chartex" xmlns:mc="http://schemas.openxmlformats.org/markup-compatibility/2006" xmlns:o="urn:schemas-microsoft-com:office:office" xmlns:r="http://schemas.openxmlformats.org/officeDocument/2006/relationships" xmlns:m="http://schemas.openxmlformats.org/officeDocument/2006/math" xmlns:v="urn:schemas-microsoft-com:vml" xmlns:wp14="http://schemas.microsoft.com/office/word/2010/wordprocessingDrawing" xmlns:wp="http://schemas.openxmlformats.org/drawingml/2006/wordprocessingDrawing" xmlns:w10="urn:schemas-microsoft-com:office:word" xmlns:w="http://schemas.openxmlformats.org/wordprocessingml/2006/main" xmlns:w14="http://schemas.microsoft.com/office/word/2010/wordml" xmlns:w15="http://schemas.microsoft.com/office/word/2012/wordml" xmlns:w16se="http://schemas.microsoft.com/office/word/2015/wordml/symex" xmlns:wpg="http://schemas.microsoft.com/office/word/2010/wordprocessingGroup" xmlns:wpi="http://schemas.microsoft.com/office/word/2010/wordprocessingInk" xmlns:wne="http://schemas.microsoft.com/office/word/2006/wordml" xmlns:wps="http://schemas.microsoft.com/office/word/2010/wordprocessingShape" mc:Ignorable="w14 w15 w16se wp14">
   <w:p>
     <w:pPr>
       <w:pStyle w:val="Piedepgina"/>
@@ -3286,7 +3173,7 @@
 </file>
 
 <file path=word/footnotes.xml><?xml version="1.0" encoding="utf-8"?>
-<w:footnotes xmlns:wpc="http://schemas.microsoft.com/office/word/2010/wordprocessingCanvas" xmlns:cx="http://schemas.microsoft.com/office/drawing/2014/chartex" xmlns:cx1="http://schemas.microsoft.com/office/drawing/2015/9/8/chartex" xmlns:cx2="http://schemas.microsoft.com/office/drawing/2015/10/21/chartex" xmlns:cx3="http://schemas.microsoft.com/office/drawing/2016/5/9/chartex" xmlns:cx4="http://schemas.microsoft.com/office/drawing/2016/5/10/chartex" xmlns:cx5="http://schemas.microsoft.com/office/drawing/2016/5/11/chartex" xmlns:cx6="http://schemas.microsoft.com/office/drawing/2016/5/12/chartex" xmlns:cx7="http://schemas.microsoft.com/office/drawing/2016/5/13/chartex" xmlns:cx8="http://schemas.microsoft.com/office/drawing/2016/5/14/chartex" xmlns:mc="http://schemas.openxmlformats.org/markup-compatibility/2006" xmlns:aink="http://schemas.microsoft.com/office/drawing/2016/ink" xmlns:am3d="http://schemas.microsoft.com/office/drawing/2017/model3d" xmlns:o="urn:schemas-microsoft-com:office:office" xmlns:oel="http://schemas.microsoft.com/office/2019/extlst" xmlns:r="http://schemas.openxmlformats.org/officeDocument/2006/relationships" xmlns:m="http://schemas.openxmlformats.org/officeDocument/2006/math" xmlns:v="urn:schemas-microsoft-com:vml" xmlns:wp14="http://schemas.microsoft.com/office/word/2010/wordprocessingDrawing" xmlns:wp="http://schemas.openxmlformats.org/drawingml/2006/wordprocessingDrawing" xmlns:w10="urn:schemas-microsoft-com:office:word" xmlns:w="http://schemas.openxmlformats.org/wordprocessingml/2006/main" xmlns:w14="http://schemas.microsoft.com/office/word/2010/wordml" xmlns:w15="http://schemas.microsoft.com/office/word/2012/wordml" xmlns:w16cex="http://schemas.microsoft.com/office/word/2018/wordml/cex" xmlns:w16cid="http://schemas.microsoft.com/office/word/2016/wordml/cid" xmlns:w16="http://schemas.microsoft.com/office/word/2018/wordml" xmlns:w16sdtdh="http://schemas.microsoft.com/office/word/2020/wordml/sdtdatahash" xmlns:w16se="http://schemas.microsoft.com/office/word/2015/wordml/symex" xmlns:wpg="http://schemas.microsoft.com/office/word/2010/wordprocessingGroup" xmlns:wpi="http://schemas.microsoft.com/office/word/2010/wordprocessingInk" xmlns:wne="http://schemas.microsoft.com/office/word/2006/wordml" xmlns:wps="http://schemas.microsoft.com/office/word/2010/wordprocessingShape" mc:Ignorable="w14 w15 w16se w16cid w16 w16cex w16sdtdh wp14">
+<w:footnotes xmlns:wpc="http://schemas.microsoft.com/office/word/2010/wordprocessingCanvas" xmlns:cx="http://schemas.microsoft.com/office/drawing/2014/chartex" xmlns:mc="http://schemas.openxmlformats.org/markup-compatibility/2006" xmlns:o="urn:schemas-microsoft-com:office:office" xmlns:r="http://schemas.openxmlformats.org/officeDocument/2006/relationships" xmlns:m="http://schemas.openxmlformats.org/officeDocument/2006/math" xmlns:v="urn:schemas-microsoft-com:vml" xmlns:wp14="http://schemas.microsoft.com/office/word/2010/wordprocessingDrawing" xmlns:wp="http://schemas.openxmlformats.org/drawingml/2006/wordprocessingDrawing" xmlns:w10="urn:schemas-microsoft-com:office:word" xmlns:w="http://schemas.openxmlformats.org/wordprocessingml/2006/main" xmlns:w14="http://schemas.microsoft.com/office/word/2010/wordml" xmlns:w15="http://schemas.microsoft.com/office/word/2012/wordml" xmlns:w16se="http://schemas.microsoft.com/office/word/2015/wordml/symex" xmlns:wpg="http://schemas.microsoft.com/office/word/2010/wordprocessingGroup" xmlns:wpi="http://schemas.microsoft.com/office/word/2010/wordprocessingInk" xmlns:wne="http://schemas.microsoft.com/office/word/2006/wordml" xmlns:wps="http://schemas.microsoft.com/office/word/2010/wordprocessingShape" mc:Ignorable="w14 w15 w16se wp14">
   <w:footnote w:type="separator" w:id="-1">
     <w:p>
       <w:pPr>
@@ -3311,7 +3198,7 @@
 </file>
 
 <file path=word/header1.xml><?xml version="1.0" encoding="utf-8"?>
-<w:hdr xmlns:wpc="http://schemas.microsoft.com/office/word/2010/wordprocessingCanvas" xmlns:cx="http://schemas.microsoft.com/office/drawing/2014/chartex" xmlns:cx1="http://schemas.microsoft.com/office/drawing/2015/9/8/chartex" xmlns:cx2="http://schemas.microsoft.com/office/drawing/2015/10/21/chartex" xmlns:cx3="http://schemas.microsoft.com/office/drawing/2016/5/9/chartex" xmlns:cx4="http://schemas.microsoft.com/office/drawing/2016/5/10/chartex" xmlns:cx5="http://schemas.microsoft.com/office/drawing/2016/5/11/chartex" xmlns:cx6="http://schemas.microsoft.com/office/drawing/2016/5/12/chartex" xmlns:cx7="http://schemas.microsoft.com/office/drawing/2016/5/13/chartex" xmlns:cx8="http://schemas.microsoft.com/office/drawing/2016/5/14/chartex" xmlns:mc="http://schemas.openxmlformats.org/markup-compatibility/2006" xmlns:aink="http://schemas.microsoft.com/office/drawing/2016/ink" xmlns:am3d="http://schemas.microsoft.com/office/drawing/2017/model3d" xmlns:o="urn:schemas-microsoft-com:office:office" xmlns:oel="http://schemas.microsoft.com/office/2019/extlst" xmlns:r="http://schemas.openxmlformats.org/officeDocument/2006/relationships" xmlns:m="http://schemas.openxmlformats.org/officeDocument/2006/math" xmlns:v="urn:schemas-microsoft-com:vml" xmlns:wp14="http://schemas.microsoft.com/office/word/2010/wordprocessingDrawing" xmlns:wp="http://schemas.openxmlformats.org/drawingml/2006/wordprocessingDrawing" xmlns:w10="urn:schemas-microsoft-com:office:word" xmlns:w="http://schemas.openxmlformats.org/wordprocessingml/2006/main" xmlns:w14="http://schemas.microsoft.com/office/word/2010/wordml" xmlns:w15="http://schemas.microsoft.com/office/word/2012/wordml" xmlns:w16cex="http://schemas.microsoft.com/office/word/2018/wordml/cex" xmlns:w16cid="http://schemas.microsoft.com/office/word/2016/wordml/cid" xmlns:w16="http://schemas.microsoft.com/office/word/2018/wordml" xmlns:w16sdtdh="http://schemas.microsoft.com/office/word/2020/wordml/sdtdatahash" xmlns:w16se="http://schemas.microsoft.com/office/word/2015/wordml/symex" xmlns:wpg="http://schemas.microsoft.com/office/word/2010/wordprocessingGroup" xmlns:wpi="http://schemas.microsoft.com/office/word/2010/wordprocessingInk" xmlns:wne="http://schemas.microsoft.com/office/word/2006/wordml" xmlns:wps="http://schemas.microsoft.com/office/word/2010/wordprocessingShape" mc:Ignorable="w14 w15 w16se w16cid w16 w16cex w16sdtdh wp14">
+<w:hdr xmlns:wpc="http://schemas.microsoft.com/office/word/2010/wordprocessingCanvas" xmlns:cx="http://schemas.microsoft.com/office/drawing/2014/chartex" xmlns:mc="http://schemas.openxmlformats.org/markup-compatibility/2006" xmlns:o="urn:schemas-microsoft-com:office:office" xmlns:r="http://schemas.openxmlformats.org/officeDocument/2006/relationships" xmlns:m="http://schemas.openxmlformats.org/officeDocument/2006/math" xmlns:v="urn:schemas-microsoft-com:vml" xmlns:wp14="http://schemas.microsoft.com/office/word/2010/wordprocessingDrawing" xmlns:wp="http://schemas.openxmlformats.org/drawingml/2006/wordprocessingDrawing" xmlns:w10="urn:schemas-microsoft-com:office:word" xmlns:w="http://schemas.openxmlformats.org/wordprocessingml/2006/main" xmlns:w14="http://schemas.microsoft.com/office/word/2010/wordml" xmlns:w15="http://schemas.microsoft.com/office/word/2012/wordml" xmlns:w16se="http://schemas.microsoft.com/office/word/2015/wordml/symex" xmlns:wpg="http://schemas.microsoft.com/office/word/2010/wordprocessingGroup" xmlns:wpi="http://schemas.microsoft.com/office/word/2010/wordprocessingInk" xmlns:wne="http://schemas.microsoft.com/office/word/2006/wordml" xmlns:wps="http://schemas.microsoft.com/office/word/2010/wordprocessingShape" mc:Ignorable="w14 w15 w16se wp14">
   <w:p>
     <w:pPr>
       <w:rPr>
@@ -3394,7 +3281,7 @@
 </file>
 
 <file path=word/header2.xml><?xml version="1.0" encoding="utf-8"?>
-<w:hdr xmlns:wpc="http://schemas.microsoft.com/office/word/2010/wordprocessingCanvas" xmlns:cx="http://schemas.microsoft.com/office/drawing/2014/chartex" xmlns:cx1="http://schemas.microsoft.com/office/drawing/2015/9/8/chartex" xmlns:cx2="http://schemas.microsoft.com/office/drawing/2015/10/21/chartex" xmlns:cx3="http://schemas.microsoft.com/office/drawing/2016/5/9/chartex" xmlns:cx4="http://schemas.microsoft.com/office/drawing/2016/5/10/chartex" xmlns:cx5="http://schemas.microsoft.com/office/drawing/2016/5/11/chartex" xmlns:cx6="http://schemas.microsoft.com/office/drawing/2016/5/12/chartex" xmlns:cx7="http://schemas.microsoft.com/office/drawing/2016/5/13/chartex" xmlns:cx8="http://schemas.microsoft.com/office/drawing/2016/5/14/chartex" xmlns:mc="http://schemas.openxmlformats.org/markup-compatibility/2006" xmlns:aink="http://schemas.microsoft.com/office/drawing/2016/ink" xmlns:am3d="http://schemas.microsoft.com/office/drawing/2017/model3d" xmlns:o="urn:schemas-microsoft-com:office:office" xmlns:oel="http://schemas.microsoft.com/office/2019/extlst" xmlns:r="http://schemas.openxmlformats.org/officeDocument/2006/relationships" xmlns:m="http://schemas.openxmlformats.org/officeDocument/2006/math" xmlns:v="urn:schemas-microsoft-com:vml" xmlns:wp14="http://schemas.microsoft.com/office/word/2010/wordprocessingDrawing" xmlns:wp="http://schemas.openxmlformats.org/drawingml/2006/wordprocessingDrawing" xmlns:w10="urn:schemas-microsoft-com:office:word" xmlns:w="http://schemas.openxmlformats.org/wordprocessingml/2006/main" xmlns:w14="http://schemas.microsoft.com/office/word/2010/wordml" xmlns:w15="http://schemas.microsoft.com/office/word/2012/wordml" xmlns:w16cex="http://schemas.microsoft.com/office/word/2018/wordml/cex" xmlns:w16cid="http://schemas.microsoft.com/office/word/2016/wordml/cid" xmlns:w16="http://schemas.microsoft.com/office/word/2018/wordml" xmlns:w16sdtdh="http://schemas.microsoft.com/office/word/2020/wordml/sdtdatahash" xmlns:w16se="http://schemas.microsoft.com/office/word/2015/wordml/symex" xmlns:wpg="http://schemas.microsoft.com/office/word/2010/wordprocessingGroup" xmlns:wpi="http://schemas.microsoft.com/office/word/2010/wordprocessingInk" xmlns:wne="http://schemas.microsoft.com/office/word/2006/wordml" xmlns:wps="http://schemas.microsoft.com/office/word/2010/wordprocessingShape" mc:Ignorable="w14 w15 w16se w16cid w16 w16cex w16sdtdh wp14">
+<w:hdr xmlns:wpc="http://schemas.microsoft.com/office/word/2010/wordprocessingCanvas" xmlns:cx="http://schemas.microsoft.com/office/drawing/2014/chartex" xmlns:mc="http://schemas.openxmlformats.org/markup-compatibility/2006" xmlns:o="urn:schemas-microsoft-com:office:office" xmlns:r="http://schemas.openxmlformats.org/officeDocument/2006/relationships" xmlns:m="http://schemas.openxmlformats.org/officeDocument/2006/math" xmlns:v="urn:schemas-microsoft-com:vml" xmlns:wp14="http://schemas.microsoft.com/office/word/2010/wordprocessingDrawing" xmlns:wp="http://schemas.openxmlformats.org/drawingml/2006/wordprocessingDrawing" xmlns:w10="urn:schemas-microsoft-com:office:word" xmlns:w="http://schemas.openxmlformats.org/wordprocessingml/2006/main" xmlns:w14="http://schemas.microsoft.com/office/word/2010/wordml" xmlns:w15="http://schemas.microsoft.com/office/word/2012/wordml" xmlns:w16se="http://schemas.microsoft.com/office/word/2015/wordml/symex" xmlns:wpg="http://schemas.microsoft.com/office/word/2010/wordprocessingGroup" xmlns:wpi="http://schemas.microsoft.com/office/word/2010/wordprocessingInk" xmlns:wne="http://schemas.microsoft.com/office/word/2006/wordml" xmlns:wps="http://schemas.microsoft.com/office/word/2010/wordprocessingShape" mc:Ignorable="w14 w15 w16se wp14">
   <w:tbl>
     <w:tblPr>
       <w:tblW w:w="0" w:type="auto"/>
@@ -3414,12 +3301,6 @@
       <w:gridCol w:w="3179"/>
     </w:tblGrid>
     <w:tr>
-      <w:tblPrEx>
-        <w:tblCellMar>
-          <w:top w:w="0" w:type="dxa"/>
-          <w:bottom w:w="0" w:type="dxa"/>
-        </w:tblCellMar>
-      </w:tblPrEx>
       <w:tc>
         <w:tcPr>
           <w:tcW w:w="6379" w:type="dxa"/>
@@ -3502,12 +3383,6 @@
       </w:tc>
     </w:tr>
     <w:tr>
-      <w:tblPrEx>
-        <w:tblCellMar>
-          <w:top w:w="0" w:type="dxa"/>
-          <w:bottom w:w="0" w:type="dxa"/>
-        </w:tblCellMar>
-      </w:tblPrEx>
       <w:tc>
         <w:tcPr>
           <w:tcW w:w="6379" w:type="dxa"/>
@@ -3605,12 +3480,6 @@
       </w:tc>
     </w:tr>
     <w:tr>
-      <w:tblPrEx>
-        <w:tblCellMar>
-          <w:top w:w="0" w:type="dxa"/>
-          <w:bottom w:w="0" w:type="dxa"/>
-        </w:tblCellMar>
-      </w:tblPrEx>
       <w:tc>
         <w:tcPr>
           <w:tcW w:w="9558" w:type="dxa"/>
@@ -3646,7 +3515,7 @@
 </file>
 
 <file path=word/header3.xml><?xml version="1.0" encoding="utf-8"?>
-<w:hdr xmlns:wpc="http://schemas.microsoft.com/office/word/2010/wordprocessingCanvas" xmlns:cx="http://schemas.microsoft.com/office/drawing/2014/chartex" xmlns:cx1="http://schemas.microsoft.com/office/drawing/2015/9/8/chartex" xmlns:cx2="http://schemas.microsoft.com/office/drawing/2015/10/21/chartex" xmlns:cx3="http://schemas.microsoft.com/office/drawing/2016/5/9/chartex" xmlns:cx4="http://schemas.microsoft.com/office/drawing/2016/5/10/chartex" xmlns:cx5="http://schemas.microsoft.com/office/drawing/2016/5/11/chartex" xmlns:cx6="http://schemas.microsoft.com/office/drawing/2016/5/12/chartex" xmlns:cx7="http://schemas.microsoft.com/office/drawing/2016/5/13/chartex" xmlns:cx8="http://schemas.microsoft.com/office/drawing/2016/5/14/chartex" xmlns:mc="http://schemas.openxmlformats.org/markup-compatibility/2006" xmlns:aink="http://schemas.microsoft.com/office/drawing/2016/ink" xmlns:am3d="http://schemas.microsoft.com/office/drawing/2017/model3d" xmlns:o="urn:schemas-microsoft-com:office:office" xmlns:oel="http://schemas.microsoft.com/office/2019/extlst" xmlns:r="http://schemas.openxmlformats.org/officeDocument/2006/relationships" xmlns:m="http://schemas.openxmlformats.org/officeDocument/2006/math" xmlns:v="urn:schemas-microsoft-com:vml" xmlns:wp14="http://schemas.microsoft.com/office/word/2010/wordprocessingDrawing" xmlns:wp="http://schemas.openxmlformats.org/drawingml/2006/wordprocessingDrawing" xmlns:w10="urn:schemas-microsoft-com:office:word" xmlns:w="http://schemas.openxmlformats.org/wordprocessingml/2006/main" xmlns:w14="http://schemas.microsoft.com/office/word/2010/wordml" xmlns:w15="http://schemas.microsoft.com/office/word/2012/wordml" xmlns:w16cex="http://schemas.microsoft.com/office/word/2018/wordml/cex" xmlns:w16cid="http://schemas.microsoft.com/office/word/2016/wordml/cid" xmlns:w16="http://schemas.microsoft.com/office/word/2018/wordml" xmlns:w16sdtdh="http://schemas.microsoft.com/office/word/2020/wordml/sdtdatahash" xmlns:w16se="http://schemas.microsoft.com/office/word/2015/wordml/symex" xmlns:wpg="http://schemas.microsoft.com/office/word/2010/wordprocessingGroup" xmlns:wpi="http://schemas.microsoft.com/office/word/2010/wordprocessingInk" xmlns:wne="http://schemas.microsoft.com/office/word/2006/wordml" xmlns:wps="http://schemas.microsoft.com/office/word/2010/wordprocessingShape" mc:Ignorable="w14 w15 w16se w16cid w16 w16cex w16sdtdh wp14">
+<w:hdr xmlns:wpc="http://schemas.microsoft.com/office/word/2010/wordprocessingCanvas" xmlns:cx="http://schemas.microsoft.com/office/drawing/2014/chartex" xmlns:mc="http://schemas.openxmlformats.org/markup-compatibility/2006" xmlns:o="urn:schemas-microsoft-com:office:office" xmlns:r="http://schemas.openxmlformats.org/officeDocument/2006/relationships" xmlns:m="http://schemas.openxmlformats.org/officeDocument/2006/math" xmlns:v="urn:schemas-microsoft-com:vml" xmlns:wp14="http://schemas.microsoft.com/office/word/2010/wordprocessingDrawing" xmlns:wp="http://schemas.openxmlformats.org/drawingml/2006/wordprocessingDrawing" xmlns:w10="urn:schemas-microsoft-com:office:word" xmlns:w="http://schemas.openxmlformats.org/wordprocessingml/2006/main" xmlns:w14="http://schemas.microsoft.com/office/word/2010/wordml" xmlns:w15="http://schemas.microsoft.com/office/word/2012/wordml" xmlns:w16se="http://schemas.microsoft.com/office/word/2015/wordml/symex" xmlns:wpg="http://schemas.microsoft.com/office/word/2010/wordprocessingGroup" xmlns:wpi="http://schemas.microsoft.com/office/word/2010/wordprocessingInk" xmlns:wne="http://schemas.microsoft.com/office/word/2006/wordml" xmlns:wps="http://schemas.microsoft.com/office/word/2010/wordprocessingShape" mc:Ignorable="w14 w15 w16se wp14">
   <w:p>
     <w:pPr>
       <w:pStyle w:val="Encabezado"/>
@@ -3656,7 +3525,7 @@
 </file>
 
 <file path=word/numbering.xml><?xml version="1.0" encoding="utf-8"?>
-<w:numbering xmlns:wpc="http://schemas.microsoft.com/office/word/2010/wordprocessingCanvas" xmlns:cx="http://schemas.microsoft.com/office/drawing/2014/chartex" xmlns:cx1="http://schemas.microsoft.com/office/drawing/2015/9/8/chartex" xmlns:cx2="http://schemas.microsoft.com/office/drawing/2015/10/21/chartex" xmlns:cx3="http://schemas.microsoft.com/office/drawing/2016/5/9/chartex" xmlns:cx4="http://schemas.microsoft.com/office/drawing/2016/5/10/chartex" xmlns:cx5="http://schemas.microsoft.com/office/drawing/2016/5/11/chartex" xmlns:cx6="http://schemas.microsoft.com/office/drawing/2016/5/12/chartex" xmlns:cx7="http://schemas.microsoft.com/office/drawing/2016/5/13/chartex" xmlns:cx8="http://schemas.microsoft.com/office/drawing/2016/5/14/chartex" xmlns:mc="http://schemas.openxmlformats.org/markup-compatibility/2006" xmlns:aink="http://schemas.microsoft.com/office/drawing/2016/ink" xmlns:am3d="http://schemas.microsoft.com/office/drawing/2017/model3d" xmlns:o="urn:schemas-microsoft-com:office:office" xmlns:oel="http://schemas.microsoft.com/office/2019/extlst" xmlns:r="http://schemas.openxmlformats.org/officeDocument/2006/relationships" xmlns:m="http://schemas.openxmlformats.org/officeDocument/2006/math" xmlns:v="urn:schemas-microsoft-com:vml" xmlns:wp14="http://schemas.microsoft.com/office/word/2010/wordprocessingDrawing" xmlns:wp="http://schemas.openxmlformats.org/drawingml/2006/wordprocessingDrawing" xmlns:w10="urn:schemas-microsoft-com:office:word" xmlns:w="http://schemas.openxmlformats.org/wordprocessingml/2006/main" xmlns:w14="http://schemas.microsoft.com/office/word/2010/wordml" xmlns:w15="http://schemas.microsoft.com/office/word/2012/wordml" xmlns:w16cex="http://schemas.microsoft.com/office/word/2018/wordml/cex" xmlns:w16cid="http://schemas.microsoft.com/office/word/2016/wordml/cid" xmlns:w16="http://schemas.microsoft.com/office/word/2018/wordml" xmlns:w16sdtdh="http://schemas.microsoft.com/office/word/2020/wordml/sdtdatahash" xmlns:w16se="http://schemas.microsoft.com/office/word/2015/wordml/symex" xmlns:wpg="http://schemas.microsoft.com/office/word/2010/wordprocessingGroup" xmlns:wpi="http://schemas.microsoft.com/office/word/2010/wordprocessingInk" xmlns:wne="http://schemas.microsoft.com/office/word/2006/wordml" xmlns:wps="http://schemas.microsoft.com/office/word/2010/wordprocessingShape" mc:Ignorable="w14 w15 w16se w16cid w16 w16cex w16sdtdh wp14">
+<w:numbering xmlns:wpc="http://schemas.microsoft.com/office/word/2010/wordprocessingCanvas" xmlns:cx="http://schemas.microsoft.com/office/drawing/2014/chartex" xmlns:mc="http://schemas.openxmlformats.org/markup-compatibility/2006" xmlns:o="urn:schemas-microsoft-com:office:office" xmlns:r="http://schemas.openxmlformats.org/officeDocument/2006/relationships" xmlns:m="http://schemas.openxmlformats.org/officeDocument/2006/math" xmlns:v="urn:schemas-microsoft-com:vml" xmlns:wp14="http://schemas.microsoft.com/office/word/2010/wordprocessingDrawing" xmlns:wp="http://schemas.openxmlformats.org/drawingml/2006/wordprocessingDrawing" xmlns:w10="urn:schemas-microsoft-com:office:word" xmlns:w="http://schemas.openxmlformats.org/wordprocessingml/2006/main" xmlns:w14="http://schemas.microsoft.com/office/word/2010/wordml" xmlns:w15="http://schemas.microsoft.com/office/word/2012/wordml" xmlns:w16se="http://schemas.microsoft.com/office/word/2015/wordml/symex" xmlns:wpg="http://schemas.microsoft.com/office/word/2010/wordprocessingGroup" xmlns:wpi="http://schemas.microsoft.com/office/word/2010/wordprocessingInk" xmlns:wne="http://schemas.microsoft.com/office/word/2006/wordml" xmlns:wps="http://schemas.microsoft.com/office/word/2010/wordprocessingShape" mc:Ignorable="w14 w15 w16se wp14">
   <w:abstractNum w:abstractNumId="0" w15:restartNumberingAfterBreak="0">
     <w:nsid w:val="FFFFFFFB"/>
     <w:multiLevelType w:val="multilevel"/>
@@ -4823,6 +4692,120 @@
     </w:lvl>
   </w:abstractNum>
   <w:abstractNum w:abstractNumId="22" w15:restartNumberingAfterBreak="0">
+    <w:nsid w:val="6B281DC9"/>
+    <w:multiLevelType w:val="multilevel"/>
+    <w:tmpl w:val="D8526BC0"/>
+    <w:lvl w:ilvl="0">
+      <w:start w:val="1"/>
+      <w:numFmt w:val="decimal"/>
+      <w:pStyle w:val="Bullet"/>
+      <w:lvlText w:val="%1."/>
+      <w:lvlJc w:val="left"/>
+      <w:pPr>
+        <w:tabs>
+          <w:tab w:val="num" w:pos="720"/>
+        </w:tabs>
+        <w:ind w:left="720" w:hanging="720"/>
+      </w:pPr>
+    </w:lvl>
+    <w:lvl w:ilvl="1">
+      <w:start w:val="1"/>
+      <w:numFmt w:val="decimal"/>
+      <w:lvlText w:val="%2."/>
+      <w:lvlJc w:val="left"/>
+      <w:pPr>
+        <w:tabs>
+          <w:tab w:val="num" w:pos="1440"/>
+        </w:tabs>
+        <w:ind w:left="1440" w:hanging="720"/>
+      </w:pPr>
+    </w:lvl>
+    <w:lvl w:ilvl="2">
+      <w:start w:val="1"/>
+      <w:numFmt w:val="decimal"/>
+      <w:lvlText w:val="%3."/>
+      <w:lvlJc w:val="left"/>
+      <w:pPr>
+        <w:tabs>
+          <w:tab w:val="num" w:pos="2160"/>
+        </w:tabs>
+        <w:ind w:left="2160" w:hanging="720"/>
+      </w:pPr>
+    </w:lvl>
+    <w:lvl w:ilvl="3">
+      <w:start w:val="1"/>
+      <w:numFmt w:val="decimal"/>
+      <w:lvlText w:val="%4."/>
+      <w:lvlJc w:val="left"/>
+      <w:pPr>
+        <w:tabs>
+          <w:tab w:val="num" w:pos="2880"/>
+        </w:tabs>
+        <w:ind w:left="2880" w:hanging="720"/>
+      </w:pPr>
+    </w:lvl>
+    <w:lvl w:ilvl="4">
+      <w:start w:val="1"/>
+      <w:numFmt w:val="decimal"/>
+      <w:lvlText w:val="%5."/>
+      <w:lvlJc w:val="left"/>
+      <w:pPr>
+        <w:tabs>
+          <w:tab w:val="num" w:pos="3600"/>
+        </w:tabs>
+        <w:ind w:left="3600" w:hanging="720"/>
+      </w:pPr>
+    </w:lvl>
+    <w:lvl w:ilvl="5">
+      <w:start w:val="1"/>
+      <w:numFmt w:val="decimal"/>
+      <w:lvlText w:val="%6."/>
+      <w:lvlJc w:val="left"/>
+      <w:pPr>
+        <w:tabs>
+          <w:tab w:val="num" w:pos="4320"/>
+        </w:tabs>
+        <w:ind w:left="4320" w:hanging="720"/>
+      </w:pPr>
+    </w:lvl>
+    <w:lvl w:ilvl="6">
+      <w:start w:val="1"/>
+      <w:numFmt w:val="decimal"/>
+      <w:lvlText w:val="%7."/>
+      <w:lvlJc w:val="left"/>
+      <w:pPr>
+        <w:tabs>
+          <w:tab w:val="num" w:pos="5040"/>
+        </w:tabs>
+        <w:ind w:left="5040" w:hanging="720"/>
+      </w:pPr>
+    </w:lvl>
+    <w:lvl w:ilvl="7">
+      <w:start w:val="1"/>
+      <w:numFmt w:val="decimal"/>
+      <w:lvlText w:val="%8."/>
+      <w:lvlJc w:val="left"/>
+      <w:pPr>
+        <w:tabs>
+          <w:tab w:val="num" w:pos="5760"/>
+        </w:tabs>
+        <w:ind w:left="5760" w:hanging="720"/>
+      </w:pPr>
+    </w:lvl>
+    <w:lvl w:ilvl="8">
+      <w:start w:val="1"/>
+      <w:numFmt w:val="decimal"/>
+      <w:lvlText w:val="%9."/>
+      <w:lvlJc w:val="left"/>
+      <w:pPr>
+        <w:tabs>
+          <w:tab w:val="num" w:pos="6480"/>
+        </w:tabs>
+        <w:ind w:left="6480" w:hanging="720"/>
+      </w:pPr>
+    </w:lvl>
+  </w:abstractNum>
+  <w:abstractNum w:abstractNumId="23" w15:restartNumberingAfterBreak="0">
     <w:nsid w:val="6D2F7D46"/>
     <w:multiLevelType w:val="singleLevel"/>
     <w:tmpl w:val="04090001"/>
@@ -4842,7 +4825,7 @@
       </w:rPr>
     </w:lvl>
   </w:abstractNum>
-  <w:abstractNum w:abstractNumId="23" w15:restartNumberingAfterBreak="0">
+  <w:abstractNum w:abstractNumId="24" w15:restartNumberingAfterBreak="0">
     <w:nsid w:val="71F21F2A"/>
     <w:multiLevelType w:val="singleLevel"/>
     <w:tmpl w:val="04090001"/>
@@ -4862,7 +4845,7 @@
       </w:rPr>
     </w:lvl>
   </w:abstractNum>
-  <w:abstractNum w:abstractNumId="24" w15:restartNumberingAfterBreak="0">
+  <w:abstractNum w:abstractNumId="25" w15:restartNumberingAfterBreak="0">
     <w:nsid w:val="73154D60"/>
     <w:multiLevelType w:val="hybridMultilevel"/>
     <w:tmpl w:val="A260DA76"/>
@@ -4955,7 +4938,7 @@
       </w:pPr>
     </w:lvl>
   </w:abstractNum>
-  <w:abstractNum w:abstractNumId="25" w15:restartNumberingAfterBreak="0">
+  <w:abstractNum w:abstractNumId="26" w15:restartNumberingAfterBreak="0">
     <w:nsid w:val="743601FB"/>
     <w:multiLevelType w:val="singleLevel"/>
     <w:tmpl w:val="04090001"/>
@@ -4975,7 +4958,7 @@
       </w:rPr>
     </w:lvl>
   </w:abstractNum>
-  <w:abstractNum w:abstractNumId="26" w15:restartNumberingAfterBreak="0">
+  <w:abstractNum w:abstractNumId="27" w15:restartNumberingAfterBreak="0">
     <w:nsid w:val="756150CA"/>
     <w:multiLevelType w:val="singleLevel"/>
     <w:tmpl w:val="04090001"/>
@@ -4995,7 +4978,7 @@
       </w:rPr>
     </w:lvl>
   </w:abstractNum>
-  <w:abstractNum w:abstractNumId="27" w15:restartNumberingAfterBreak="0">
+  <w:abstractNum w:abstractNumId="28" w15:restartNumberingAfterBreak="0">
     <w:nsid w:val="7BE434D7"/>
     <w:multiLevelType w:val="singleLevel"/>
     <w:tmpl w:val="04090001"/>
@@ -5015,10 +4998,10 @@
       </w:rPr>
     </w:lvl>
   </w:abstractNum>
-  <w:num w:numId="1" w16cid:durableId="465506760">
+  <w:num w:numId="1">
     <w:abstractNumId w:val="0"/>
   </w:num>
-  <w:num w:numId="2" w16cid:durableId="1244797758">
+  <w:num w:numId="2">
     <w:abstractNumId w:val="1"/>
     <w:lvlOverride w:ilvl="0">
       <w:lvl w:ilvl="0">
@@ -5036,19 +5019,19 @@
       </w:lvl>
     </w:lvlOverride>
   </w:num>
-  <w:num w:numId="3" w16cid:durableId="1029602553">
+  <w:num w:numId="3">
     <w:abstractNumId w:val="10"/>
   </w:num>
-  <w:num w:numId="4" w16cid:durableId="554392849">
-    <w:abstractNumId w:val="27"/>
+  <w:num w:numId="4">
+    <w:abstractNumId w:val="28"/>
   </w:num>
-  <w:num w:numId="5" w16cid:durableId="835343643">
+  <w:num w:numId="5">
     <w:abstractNumId w:val="19"/>
   </w:num>
-  <w:num w:numId="6" w16cid:durableId="677275369">
+  <w:num w:numId="6">
     <w:abstractNumId w:val="17"/>
   </w:num>
-  <w:num w:numId="7" w16cid:durableId="1423258636">
+  <w:num w:numId="7">
     <w:abstractNumId w:val="1"/>
     <w:lvlOverride w:ilvl="0">
       <w:lvl w:ilvl="0">
@@ -5065,80 +5048,83 @@
       </w:lvl>
     </w:lvlOverride>
   </w:num>
-  <w:num w:numId="8" w16cid:durableId="14500135">
+  <w:num w:numId="8">
     <w:abstractNumId w:val="2"/>
   </w:num>
-  <w:num w:numId="9" w16cid:durableId="990475607">
+  <w:num w:numId="9">
+    <w:abstractNumId w:val="27"/>
+  </w:num>
+  <w:num w:numId="10">
+    <w:abstractNumId w:val="3"/>
+  </w:num>
+  <w:num w:numId="11">
+    <w:abstractNumId w:val="11"/>
+  </w:num>
+  <w:num w:numId="12">
+    <w:abstractNumId w:val="9"/>
+  </w:num>
+  <w:num w:numId="13">
     <w:abstractNumId w:val="26"/>
   </w:num>
-  <w:num w:numId="10" w16cid:durableId="1492258099">
-    <w:abstractNumId w:val="3"/>
+  <w:num w:numId="14">
+    <w:abstractNumId w:val="8"/>
   </w:num>
-  <w:num w:numId="11" w16cid:durableId="2090228141">
-    <w:abstractNumId w:val="11"/>
+  <w:num w:numId="15">
+    <w:abstractNumId w:val="4"/>
   </w:num>
-  <w:num w:numId="12" w16cid:durableId="435059137">
-    <w:abstractNumId w:val="9"/>
+  <w:num w:numId="16">
+    <w:abstractNumId w:val="24"/>
   </w:num>
-  <w:num w:numId="13" w16cid:durableId="744181646">
+  <w:num w:numId="17">
+    <w:abstractNumId w:val="16"/>
+  </w:num>
+  <w:num w:numId="18">
+    <w:abstractNumId w:val="5"/>
+  </w:num>
+  <w:num w:numId="19">
+    <w:abstractNumId w:val="14"/>
+  </w:num>
+  <w:num w:numId="20">
+    <w:abstractNumId w:val="7"/>
+  </w:num>
+  <w:num w:numId="21">
+    <w:abstractNumId w:val="23"/>
+  </w:num>
+  <w:num w:numId="22">
+    <w:abstractNumId w:val="15"/>
+  </w:num>
+  <w:num w:numId="23">
+    <w:abstractNumId w:val="0"/>
+  </w:num>
+  <w:num w:numId="24">
+    <w:abstractNumId w:val="6"/>
+  </w:num>
+  <w:num w:numId="25">
+    <w:abstractNumId w:val="18"/>
+  </w:num>
+  <w:num w:numId="26">
+    <w:abstractNumId w:val="13"/>
+  </w:num>
+  <w:num w:numId="27">
+    <w:abstractNumId w:val="12"/>
+  </w:num>
+  <w:num w:numId="28">
+    <w:abstractNumId w:val="21"/>
+  </w:num>
+  <w:num w:numId="29">
+    <w:abstractNumId w:val="20"/>
+  </w:num>
+  <w:num w:numId="30">
     <w:abstractNumId w:val="25"/>
   </w:num>
-  <w:num w:numId="14" w16cid:durableId="874001823">
-    <w:abstractNumId w:val="8"/>
-  </w:num>
-  <w:num w:numId="15" w16cid:durableId="1162113904">
-    <w:abstractNumId w:val="4"/>
-  </w:num>
-  <w:num w:numId="16" w16cid:durableId="1393381223">
-    <w:abstractNumId w:val="23"/>
-  </w:num>
-  <w:num w:numId="17" w16cid:durableId="2008168388">
-    <w:abstractNumId w:val="16"/>
-  </w:num>
-  <w:num w:numId="18" w16cid:durableId="247546496">
-    <w:abstractNumId w:val="5"/>
-  </w:num>
-  <w:num w:numId="19" w16cid:durableId="2024938122">
-    <w:abstractNumId w:val="14"/>
-  </w:num>
-  <w:num w:numId="20" w16cid:durableId="1185947875">
-    <w:abstractNumId w:val="7"/>
-  </w:num>
-  <w:num w:numId="21" w16cid:durableId="1735932200">
+  <w:num w:numId="31">
     <w:abstractNumId w:val="22"/>
-  </w:num>
-  <w:num w:numId="22" w16cid:durableId="62337244">
-    <w:abstractNumId w:val="15"/>
-  </w:num>
-  <w:num w:numId="23" w16cid:durableId="886379921">
-    <w:abstractNumId w:val="0"/>
-  </w:num>
-  <w:num w:numId="24" w16cid:durableId="48966163">
-    <w:abstractNumId w:val="6"/>
-  </w:num>
-  <w:num w:numId="25" w16cid:durableId="1193037640">
-    <w:abstractNumId w:val="18"/>
-  </w:num>
-  <w:num w:numId="26" w16cid:durableId="1309673519">
-    <w:abstractNumId w:val="13"/>
-  </w:num>
-  <w:num w:numId="27" w16cid:durableId="701246732">
-    <w:abstractNumId w:val="12"/>
-  </w:num>
-  <w:num w:numId="28" w16cid:durableId="1612980168">
-    <w:abstractNumId w:val="21"/>
-  </w:num>
-  <w:num w:numId="29" w16cid:durableId="1849833114">
-    <w:abstractNumId w:val="20"/>
-  </w:num>
-  <w:num w:numId="30" w16cid:durableId="859926294">
-    <w:abstractNumId w:val="24"/>
   </w:num>
 </w:numbering>
 </file>
 
 <file path=word/styles.xml><?xml version="1.0" encoding="utf-8"?>
-<w:styles xmlns:mc="http://schemas.openxmlformats.org/markup-compatibility/2006" xmlns:r="http://schemas.openxmlformats.org/officeDocument/2006/relationships" xmlns:w="http://schemas.openxmlformats.org/wordprocessingml/2006/main" xmlns:w14="http://schemas.microsoft.com/office/word/2010/wordml" xmlns:w15="http://schemas.microsoft.com/office/word/2012/wordml" xmlns:w16cex="http://schemas.microsoft.com/office/word/2018/wordml/cex" xmlns:w16cid="http://schemas.microsoft.com/office/word/2016/wordml/cid" xmlns:w16="http://schemas.microsoft.com/office/word/2018/wordml" xmlns:w16sdtdh="http://schemas.microsoft.com/office/word/2020/wordml/sdtdatahash" xmlns:w16se="http://schemas.microsoft.com/office/word/2015/wordml/symex" mc:Ignorable="w14 w15 w16se w16cid w16 w16cex w16sdtdh">
+<w:styles xmlns:mc="http://schemas.openxmlformats.org/markup-compatibility/2006" xmlns:r="http://schemas.openxmlformats.org/officeDocument/2006/relationships" xmlns:w="http://schemas.openxmlformats.org/wordprocessingml/2006/main" xmlns:w14="http://schemas.microsoft.com/office/word/2010/wordml" xmlns:w15="http://schemas.microsoft.com/office/word/2012/wordml" xmlns:w16se="http://schemas.microsoft.com/office/word/2015/wordml/symex" mc:Ignorable="w14 w15 w16se">
   <w:docDefaults>
     <w:rPrDefault>
       <w:rPr>
@@ -5148,7 +5134,7 @@
     </w:rPrDefault>
     <w:pPrDefault/>
   </w:docDefaults>
-  <w:latentStyles w:defLockedState="0" w:defUIPriority="99" w:defSemiHidden="0" w:defUnhideWhenUsed="0" w:defQFormat="0" w:count="376">
+  <w:latentStyles w:defLockedState="0" w:defUIPriority="99" w:defSemiHidden="0" w:defUnhideWhenUsed="0" w:defQFormat="0" w:count="371">
     <w:lsdException w:name="Normal" w:uiPriority="0" w:qFormat="1"/>
     <w:lsdException w:name="heading 1" w:uiPriority="0" w:qFormat="1"/>
     <w:lsdException w:name="heading 2" w:uiPriority="9" w:qFormat="1"/>
@@ -5520,11 +5506,6 @@
     <w:lsdException w:name="List Table 5 Dark Accent 6" w:uiPriority="50"/>
     <w:lsdException w:name="List Table 6 Colorful Accent 6" w:uiPriority="51"/>
     <w:lsdException w:name="List Table 7 Colorful Accent 6" w:uiPriority="52"/>
-    <w:lsdException w:name="Mention" w:semiHidden="1" w:unhideWhenUsed="1"/>
-    <w:lsdException w:name="Smart Hyperlink" w:semiHidden="1" w:unhideWhenUsed="1"/>
-    <w:lsdException w:name="Hashtag" w:semiHidden="1" w:unhideWhenUsed="1"/>
-    <w:lsdException w:name="Unresolved Mention" w:semiHidden="1" w:unhideWhenUsed="1"/>
-    <w:lsdException w:name="Smart Link" w:semiHidden="1" w:unhideWhenUsed="1"/>
   </w:latentStyles>
   <w:style w:type="paragraph" w:default="1" w:styleId="Normal">
     <w:name w:val="Normal"/>
@@ -5692,7 +5673,9 @@
   </w:style>
   <w:style w:type="character" w:default="1" w:styleId="Fuentedeprrafopredeter">
     <w:name w:val="Default Paragraph Font"/>
+    <w:uiPriority w:val="1"/>
     <w:semiHidden/>
+    <w:unhideWhenUsed/>
   </w:style>
   <w:style w:type="table" w:default="1" w:styleId="Tablanormal">
     <w:name w:val="Normal Table"/>
@@ -5729,7 +5712,7 @@
       <w:lang w:val="en-AU"/>
     </w:rPr>
   </w:style>
-  <w:style w:type="paragraph" w:styleId="Puesto">
+  <w:style w:type="paragraph" w:customStyle="1" w:styleId="Puesto">
     <w:name w:val="Puesto"/>
     <w:basedOn w:val="Normal"/>
     <w:next w:val="Normal"/>
@@ -6047,13 +6030,13 @@
     <w:pPr>
       <w:widowControl/>
       <w:numPr>
-        <w:numId w:val="81"/>
+        <w:numId w:val="31"/>
       </w:numPr>
       <w:tabs>
         <w:tab w:val="left" w:pos="720"/>
       </w:tabs>
       <w:spacing w:before="120" w:line="240" w:lineRule="auto"/>
-      <w:ind w:left="720" w:right="360"/>
+      <w:ind w:right="360"/>
       <w:jc w:val="both"/>
     </w:pPr>
     <w:rPr>
@@ -6141,7 +6124,7 @@
       <w:lang w:val="en-US" w:eastAsia="en-US"/>
     </w:rPr>
   </w:style>
-  <w:style w:type="paragraph" w:styleId="TtulodeTDC">
+  <w:style w:type="paragraph" w:customStyle="1" w:styleId="TtulodeTDC">
     <w:name w:val="Título de TDC"/>
     <w:aliases w:val="Título de la barra lateral"/>
     <w:basedOn w:val="Ttulo1"/>
@@ -6511,7 +6494,7 @@
 </file>
 
 <file path=customXml/itemProps1.xml><?xml version="1.0" encoding="utf-8"?>
-<ds:datastoreItem xmlns:ds="http://schemas.openxmlformats.org/officeDocument/2006/customXml" ds:itemID="{9278999E-E20E-4102-BF12-71D69E1084FD}">
+<ds:datastoreItem xmlns:ds="http://schemas.openxmlformats.org/officeDocument/2006/customXml" ds:itemID="{F016309C-28F6-4026-9C82-F231AB761989}">
   <ds:schemaRefs>
     <ds:schemaRef ds:uri="http://schemas.openxmlformats.org/officeDocument/2006/bibliography"/>
   </ds:schemaRefs>

</xml_diff>